<commit_message>
eager7: json format defined
定义json命令的格式
</commit_message>
<xml_diff>
--- a/doc/IOTC概要设计文档.docx
+++ b/doc/IOTC概要设计文档.docx
@@ -1,6 +1,6 @@
 
 <file path=word/document.xml><?xml version="1.0" encoding="utf-8"?>
-<w:document xmlns:wpc="http://schemas.microsoft.com/office/word/2010/wordprocessingCanvas" xmlns:mo="http://schemas.microsoft.com/office/mac/office/2008/main" xmlns:mc="http://schemas.openxmlformats.org/markup-compatibility/2006" xmlns:mv="urn:schemas-microsoft-com:mac:vml" xmlns:o="urn:schemas-microsoft-com:office:office" xmlns:r="http://schemas.openxmlformats.org/officeDocument/2006/relationships" xmlns:m="http://schemas.openxmlformats.org/officeDocument/2006/math" xmlns:v="urn:schemas-microsoft-com:vml" xmlns:wp14="http://schemas.microsoft.com/office/word/2010/wordprocessingDrawing" xmlns:wp="http://schemas.openxmlformats.org/drawingml/2006/wordprocessingDrawing" xmlns:w10="urn:schemas-microsoft-com:office:word" xmlns:w="http://schemas.openxmlformats.org/wordprocessingml/2006/main" xmlns:w14="http://schemas.microsoft.com/office/word/2010/wordml" xmlns:w15="http://schemas.microsoft.com/office/word/2012/wordml" xmlns:wpg="http://schemas.microsoft.com/office/word/2010/wordprocessingGroup" xmlns:wpi="http://schemas.microsoft.com/office/word/2010/wordprocessingInk" xmlns:wne="http://schemas.microsoft.com/office/word/2006/wordml" xmlns:wps="http://schemas.microsoft.com/office/word/2010/wordprocessingShape" mc:Ignorable="w14 w15 wp14">
+<w:document xmlns:wpc="http://schemas.microsoft.com/office/word/2010/wordprocessingCanvas" xmlns:mc="http://schemas.openxmlformats.org/markup-compatibility/2006" xmlns:o="urn:schemas-microsoft-com:office:office" xmlns:r="http://schemas.openxmlformats.org/officeDocument/2006/relationships" xmlns:m="http://schemas.openxmlformats.org/officeDocument/2006/math" xmlns:v="urn:schemas-microsoft-com:vml" xmlns:wp14="http://schemas.microsoft.com/office/word/2010/wordprocessingDrawing" xmlns:wp="http://schemas.openxmlformats.org/drawingml/2006/wordprocessingDrawing" xmlns:w10="urn:schemas-microsoft-com:office:word" xmlns:w="http://schemas.openxmlformats.org/wordprocessingml/2006/main" xmlns:w14="http://schemas.microsoft.com/office/word/2010/wordml" xmlns:w15="http://schemas.microsoft.com/office/word/2012/wordml" xmlns:wpg="http://schemas.microsoft.com/office/word/2010/wordprocessingGroup" xmlns:wpi="http://schemas.microsoft.com/office/word/2010/wordprocessingInk" xmlns:wne="http://schemas.microsoft.com/office/word/2006/wordml" xmlns:wps="http://schemas.microsoft.com/office/word/2010/wordprocessingShape" mc:Ignorable="w14 w15 wp14">
   <w:body>
     <w:p>
       <w:pPr>
@@ -50,8 +50,6 @@
         </w:rPr>
         <w:t>设备定义</w:t>
       </w:r>
-      <w:bookmarkStart w:id="0" w:name="_GoBack"/>
-      <w:bookmarkEnd w:id="0"/>
     </w:p>
     <w:p>
       <w:pPr>
@@ -196,6 +194,349 @@
       </w:r>
     </w:p>
     <w:p/>
+    <w:p>
+      <w:r>
+        <w:t>协议定义</w:t>
+      </w:r>
+    </w:p>
+    <w:p>
+      <w:r>
+        <w:t>客户端和服务端的数据通信采用</w:t>
+      </w:r>
+      <w:proofErr w:type="spellStart"/>
+      <w:r>
+        <w:t>json</w:t>
+      </w:r>
+      <w:proofErr w:type="spellEnd"/>
+      <w:r>
+        <w:t>格式。</w:t>
+      </w:r>
+    </w:p>
+    <w:p>
+      <w:pPr>
+        <w:rPr>
+          <w:b/>
+        </w:rPr>
+      </w:pPr>
+      <w:r>
+        <w:rPr>
+          <w:b/>
+        </w:rPr>
+        <w:t>统一的发送格式如下：</w:t>
+      </w:r>
+    </w:p>
+    <w:p>
+      <w:r>
+        <w:t>{</w:t>
+      </w:r>
+    </w:p>
+    <w:p>
+      <w:r>
+        <w:t xml:space="preserve">    "</w:t>
+      </w:r>
+      <w:proofErr w:type="spellStart"/>
+      <w:r>
+        <w:t>sequence_no</w:t>
+      </w:r>
+      <w:proofErr w:type="spellEnd"/>
+      <w:r>
+        <w:t>": 1,</w:t>
+      </w:r>
+    </w:p>
+    <w:p>
+      <w:r>
+        <w:t xml:space="preserve">    "</w:t>
+      </w:r>
+      <w:proofErr w:type="gramStart"/>
+      <w:r>
+        <w:t>command</w:t>
+      </w:r>
+      <w:proofErr w:type="gramEnd"/>
+      <w:r>
+        <w:t>": 1,</w:t>
+      </w:r>
+    </w:p>
+    <w:p>
+      <w:r>
+        <w:t xml:space="preserve">    "</w:t>
+      </w:r>
+      <w:proofErr w:type="gramStart"/>
+      <w:r>
+        <w:t>description</w:t>
+      </w:r>
+      <w:proofErr w:type="gramEnd"/>
+      <w:r>
+        <w:t>": {</w:t>
+      </w:r>
+      <w:r>
+        <w:t>…</w:t>
+      </w:r>
+      <w:r>
+        <w:t>}</w:t>
+      </w:r>
+    </w:p>
+    <w:p>
+      <w:r>
+        <w:t>}</w:t>
+      </w:r>
+    </w:p>
+    <w:p>
+      <w:r>
+        <w:rPr>
+          <w:rFonts w:hint="eastAsia"/>
+        </w:rPr>
+        <w:t>序列号，命令字以及描述是必须加入的字段，用户的信息都放在描述字段中。</w:t>
+      </w:r>
+    </w:p>
+    <w:p>
+      <w:pPr>
+        <w:rPr>
+          <w:rFonts w:hint="eastAsia"/>
+        </w:rPr>
+      </w:pPr>
+    </w:p>
+    <w:p>
+      <w:r>
+        <w:t>下面的数据都是在描述字段中的：</w:t>
+      </w:r>
+    </w:p>
+    <w:p>
+      <w:r>
+        <w:t>设备加入：</w:t>
+      </w:r>
+    </w:p>
+    <w:p>
+      <w:r>
+        <w:t>{</w:t>
+      </w:r>
+    </w:p>
+    <w:p>
+      <w:r>
+        <w:t xml:space="preserve">    "</w:t>
+      </w:r>
+      <w:proofErr w:type="spellStart"/>
+      <w:r>
+        <w:t>device_name</w:t>
+      </w:r>
+      <w:proofErr w:type="spellEnd"/>
+      <w:r>
+        <w:t>": "light",</w:t>
+      </w:r>
+    </w:p>
+    <w:p>
+      <w:r>
+        <w:t xml:space="preserve">    "</w:t>
+      </w:r>
+      <w:proofErr w:type="spellStart"/>
+      <w:r>
+        <w:t>device_id</w:t>
+      </w:r>
+      <w:proofErr w:type="spellEnd"/>
+      <w:r>
+        <w:t>": 1,</w:t>
+      </w:r>
+    </w:p>
+    <w:p>
+      <w:r>
+        <w:t xml:space="preserve">    "</w:t>
+      </w:r>
+      <w:proofErr w:type="spellStart"/>
+      <w:r>
+        <w:t>device_index</w:t>
+      </w:r>
+      <w:proofErr w:type="spellEnd"/>
+      <w:r>
+        <w:t>": 12345678</w:t>
+      </w:r>
+    </w:p>
+    <w:p>
+      <w:r>
+        <w:t>}</w:t>
+      </w:r>
+    </w:p>
+    <w:p>
+      <w:r>
+        <w:t>其中</w:t>
+      </w:r>
+      <w:proofErr w:type="spellStart"/>
+      <w:r>
+        <w:t>device_id</w:t>
+      </w:r>
+      <w:proofErr w:type="spellEnd"/>
+      <w:r>
+        <w:t>是预定的，如果此设备是未知的设备那么需要用下面的字段：</w:t>
+      </w:r>
+    </w:p>
+    <w:p>
+      <w:r>
+        <w:t>{</w:t>
+      </w:r>
+    </w:p>
+    <w:p>
+      <w:r>
+        <w:t xml:space="preserve">    "</w:t>
+      </w:r>
+      <w:proofErr w:type="spellStart"/>
+      <w:r>
+        <w:t>device_name</w:t>
+      </w:r>
+      <w:proofErr w:type="spellEnd"/>
+      <w:r>
+        <w:t>": "light",</w:t>
+      </w:r>
+    </w:p>
+    <w:p>
+      <w:r>
+        <w:t xml:space="preserve">    "</w:t>
+      </w:r>
+      <w:proofErr w:type="spellStart"/>
+      <w:r>
+        <w:t>device_id</w:t>
+      </w:r>
+      <w:proofErr w:type="spellEnd"/>
+      <w:r>
+        <w:t>": 0,</w:t>
+      </w:r>
+    </w:p>
+    <w:p>
+      <w:r>
+        <w:t xml:space="preserve">    "</w:t>
+      </w:r>
+      <w:proofErr w:type="spellStart"/>
+      <w:r>
+        <w:t>device_index</w:t>
+      </w:r>
+      <w:proofErr w:type="spellEnd"/>
+      <w:r>
+        <w:t>": 12345678,</w:t>
+      </w:r>
+    </w:p>
+    <w:p>
+      <w:r>
+        <w:t xml:space="preserve">    "</w:t>
+      </w:r>
+      <w:proofErr w:type="spellStart"/>
+      <w:r>
+        <w:t>device_services</w:t>
+      </w:r>
+      <w:proofErr w:type="spellEnd"/>
+      <w:r>
+        <w:t>": [</w:t>
+      </w:r>
+    </w:p>
+    <w:p>
+      <w:r>
+        <w:t xml:space="preserve">        {</w:t>
+      </w:r>
+    </w:p>
+    <w:p>
+      <w:r>
+        <w:t xml:space="preserve">            "</w:t>
+      </w:r>
+      <w:proofErr w:type="spellStart"/>
+      <w:proofErr w:type="gramStart"/>
+      <w:r>
+        <w:t>onoff</w:t>
+      </w:r>
+      <w:proofErr w:type="spellEnd"/>
+      <w:proofErr w:type="gramEnd"/>
+      <w:r>
+        <w:t>": 0</w:t>
+      </w:r>
+    </w:p>
+    <w:p>
+      <w:r>
+        <w:t xml:space="preserve">        },</w:t>
+      </w:r>
+    </w:p>
+    <w:p>
+      <w:r>
+        <w:t xml:space="preserve">        {</w:t>
+      </w:r>
+    </w:p>
+    <w:p>
+      <w:r>
+        <w:t xml:space="preserve">            "</w:t>
+      </w:r>
+      <w:proofErr w:type="gramStart"/>
+      <w:r>
+        <w:t>level</w:t>
+      </w:r>
+      <w:proofErr w:type="gramEnd"/>
+      <w:r>
+        <w:t>": 255</w:t>
+      </w:r>
+    </w:p>
+    <w:p>
+      <w:r>
+        <w:t xml:space="preserve">        },</w:t>
+      </w:r>
+    </w:p>
+    <w:p>
+      <w:r>
+        <w:t xml:space="preserve">        {</w:t>
+      </w:r>
+    </w:p>
+    <w:p>
+      <w:r>
+        <w:t xml:space="preserve">            "</w:t>
+      </w:r>
+      <w:proofErr w:type="gramStart"/>
+      <w:r>
+        <w:t>temperature</w:t>
+      </w:r>
+      <w:proofErr w:type="gramEnd"/>
+      <w:r>
+        <w:t>": 50</w:t>
+      </w:r>
+    </w:p>
+    <w:p>
+      <w:r>
+        <w:t xml:space="preserve">        }</w:t>
+      </w:r>
+    </w:p>
+    <w:p>
+      <w:r>
+        <w:t xml:space="preserve">    ]</w:t>
+      </w:r>
+    </w:p>
+    <w:p>
+      <w:r>
+        <w:t>}</w:t>
+      </w:r>
+    </w:p>
+    <w:p>
+      <w:r>
+        <w:t>设备</w:t>
+      </w:r>
+      <w:r>
+        <w:t>ID</w:t>
+      </w:r>
+      <w:r>
+        <w:t>必须为</w:t>
+      </w:r>
+      <w:r>
+        <w:rPr>
+          <w:rFonts w:hint="eastAsia"/>
+        </w:rPr>
+        <w:t>0</w:t>
+      </w:r>
+      <w:r>
+        <w:rPr>
+          <w:rFonts w:hint="eastAsia"/>
+        </w:rPr>
+        <w:t>。</w:t>
+      </w:r>
+    </w:p>
+    <w:p>
+      <w:pPr>
+        <w:rPr>
+          <w:rFonts w:hint="eastAsia"/>
+        </w:rPr>
+      </w:pPr>
+      <w:bookmarkStart w:id="0" w:name="_GoBack"/>
+      <w:bookmarkEnd w:id="0"/>
+    </w:p>
     <w:sectPr>
       <w:pgSz w:w="11900" w:h="16840"/>
       <w:pgMar w:top="1440" w:right="1800" w:bottom="1440" w:left="1800" w:header="851" w:footer="992" w:gutter="0"/>
@@ -220,7 +561,7 @@
     </w:rPrDefault>
     <w:pPrDefault/>
   </w:docDefaults>
-  <w:latentStyles w:defLockedState="0" w:defUIPriority="99" w:defSemiHidden="0" w:defUnhideWhenUsed="0" w:defQFormat="0" w:count="380">
+  <w:latentStyles w:defLockedState="0" w:defUIPriority="99" w:defSemiHidden="0" w:defUnhideWhenUsed="0" w:defQFormat="0" w:count="371">
     <w:lsdException w:name="Normal" w:uiPriority="0" w:qFormat="1"/>
     <w:lsdException w:name="heading 1" w:uiPriority="9" w:qFormat="1"/>
     <w:lsdException w:name="heading 2" w:semiHidden="1" w:uiPriority="9" w:unhideWhenUsed="1" w:qFormat="1"/>
@@ -377,15 +718,6 @@
     <w:lsdException w:name="Balloon Text" w:semiHidden="1" w:unhideWhenUsed="1"/>
     <w:lsdException w:name="Table Grid" w:uiPriority="39"/>
     <w:lsdException w:name="Table Theme" w:semiHidden="1" w:unhideWhenUsed="1"/>
-    <w:lsdException w:name="Note Level 1" w:semiHidden="1" w:unhideWhenUsed="1"/>
-    <w:lsdException w:name="Note Level 2" w:semiHidden="1" w:unhideWhenUsed="1"/>
-    <w:lsdException w:name="Note Level 3" w:semiHidden="1" w:unhideWhenUsed="1"/>
-    <w:lsdException w:name="Note Level 4" w:semiHidden="1" w:unhideWhenUsed="1"/>
-    <w:lsdException w:name="Note Level 5" w:semiHidden="1" w:unhideWhenUsed="1"/>
-    <w:lsdException w:name="Note Level 6" w:semiHidden="1" w:unhideWhenUsed="1"/>
-    <w:lsdException w:name="Note Level 7" w:semiHidden="1" w:unhideWhenUsed="1"/>
-    <w:lsdException w:name="Note Level 8" w:semiHidden="1" w:unhideWhenUsed="1"/>
-    <w:lsdException w:name="Note Level 9" w:semiHidden="1" w:unhideWhenUsed="1"/>
     <w:lsdException w:name="Placeholder Text" w:semiHidden="1"/>
     <w:lsdException w:name="No Spacing" w:uiPriority="1" w:qFormat="1"/>
     <w:lsdException w:name="Light Shading" w:uiPriority="60"/>
@@ -614,7 +946,7 @@
     <w:name w:val="heading 1"/>
     <w:basedOn w:val="a"/>
     <w:next w:val="a"/>
-    <w:link w:val="10"/>
+    <w:link w:val="1Char"/>
     <w:uiPriority w:val="9"/>
     <w:qFormat/>
     <w:rsid w:val="00AD5C06"/>
@@ -676,8 +1008,8 @@
       <w:kern w:val="0"/>
     </w:rPr>
   </w:style>
-  <w:style w:type="character" w:customStyle="1" w:styleId="10">
-    <w:name w:val="标题 1字符"/>
+  <w:style w:type="character" w:customStyle="1" w:styleId="1Char">
+    <w:name w:val="标题 1 Char"/>
     <w:basedOn w:val="a0"/>
     <w:link w:val="1"/>
     <w:uiPriority w:val="9"/>

</xml_diff>